<commit_message>
add hmetis result to lab1_report
</commit_message>
<xml_diff>
--- a/lab1/lab1_report_example.docx
+++ b/lab1/lab1_report_example.docx
@@ -1,15 +1,48 @@
 
 <file path=word/document.xml><?xml version="1.0" encoding="utf-8"?>
-<w:document xmlns:wpc="http://schemas.microsoft.com/office/word/2010/wordprocessingCanvas" xmlns:cx="http://schemas.microsoft.com/office/drawing/2014/chartex" xmlns:mc="http://schemas.openxmlformats.org/markup-compatibility/2006" xmlns:o="urn:schemas-microsoft-com:office:office" xmlns:r="http://schemas.openxmlformats.org/officeDocument/2006/relationships" xmlns:m="http://schemas.openxmlformats.org/officeDocument/2006/math" xmlns:v="urn:schemas-microsoft-com:vml" xmlns:wp14="http://schemas.microsoft.com/office/word/2010/wordprocessingDrawing" xmlns:wp="http://schemas.openxmlformats.org/drawingml/2006/wordprocessingDrawing" xmlns:w10="urn:schemas-microsoft-com:office:word" xmlns:w="http://schemas.openxmlformats.org/wordprocessingml/2006/main" xmlns:w14="http://schemas.microsoft.com/office/word/2010/wordml" xmlns:w15="http://schemas.microsoft.com/office/word/2012/wordml" xmlns:w16se="http://schemas.microsoft.com/office/word/2015/wordml/symex" xmlns:wpg="http://schemas.microsoft.com/office/word/2010/wordprocessingGroup" xmlns:wpi="http://schemas.microsoft.com/office/word/2010/wordprocessingInk" xmlns:wne="http://schemas.microsoft.com/office/word/2006/wordml" xmlns:wps="http://schemas.microsoft.com/office/word/2010/wordprocessingShape" mc:Ignorable="w14 w15 w16se wp14">
+<w:document xmlns:wpc="http://schemas.microsoft.com/office/word/2010/wordprocessingCanvas" xmlns:cx="http://schemas.microsoft.com/office/drawing/2014/chartex" xmlns:cx1="http://schemas.microsoft.com/office/drawing/2015/9/8/chartex" xmlns:cx2="http://schemas.microsoft.com/office/drawing/2015/10/21/chartex" xmlns:cx3="http://schemas.microsoft.com/office/drawing/2016/5/9/chartex" xmlns:cx4="http://schemas.microsoft.com/office/drawing/2016/5/10/chartex" xmlns:cx5="http://schemas.microsoft.com/office/drawing/2016/5/11/chartex" xmlns:cx6="http://schemas.microsoft.com/office/drawing/2016/5/12/chartex" xmlns:cx7="http://schemas.microsoft.com/office/drawing/2016/5/13/chartex" xmlns:cx8="http://schemas.microsoft.com/office/drawing/2016/5/14/chartex" xmlns:mc="http://schemas.openxmlformats.org/markup-compatibility/2006" xmlns:aink="http://schemas.microsoft.com/office/drawing/2016/ink" xmlns:am3d="http://schemas.microsoft.com/office/drawing/2017/model3d" xmlns:o="urn:schemas-microsoft-com:office:office" xmlns:r="http://schemas.openxmlformats.org/officeDocument/2006/relationships" xmlns:m="http://schemas.openxmlformats.org/officeDocument/2006/math" xmlns:v="urn:schemas-microsoft-com:vml" xmlns:wp14="http://schemas.microsoft.com/office/word/2010/wordprocessingDrawing" xmlns:wp="http://schemas.openxmlformats.org/drawingml/2006/wordprocessingDrawing" xmlns:w10="urn:schemas-microsoft-com:office:word" xmlns:w="http://schemas.openxmlformats.org/wordprocessingml/2006/main" xmlns:w14="http://schemas.microsoft.com/office/word/2010/wordml" xmlns:w15="http://schemas.microsoft.com/office/word/2012/wordml" xmlns:w16cex="http://schemas.microsoft.com/office/word/2018/wordml/cex" xmlns:w16cid="http://schemas.microsoft.com/office/word/2016/wordml/cid" xmlns:w16="http://schemas.microsoft.com/office/word/2018/wordml" xmlns:w16se="http://schemas.microsoft.com/office/word/2015/wordml/symex" xmlns:wpg="http://schemas.microsoft.com/office/word/2010/wordprocessingGroup" xmlns:wpi="http://schemas.microsoft.com/office/word/2010/wordprocessingInk" xmlns:wne="http://schemas.microsoft.com/office/word/2006/wordml" xmlns:wps="http://schemas.microsoft.com/office/word/2010/wordprocessingShape" mc:Ignorable="w14 w15 w16se w16cid w16 w16cex wp14">
   <w:body>
     <w:p>
+      <w:proofErr w:type="spellStart"/>
       <w:r>
-        <w:t>Student_ID: XXXXXXX</w:t>
+        <w:t>Student_ID</w:t>
+      </w:r>
+      <w:proofErr w:type="spellEnd"/>
+      <w:r>
+        <w:t xml:space="preserve">: </w:t>
+      </w:r>
+      <w:r>
+        <w:t>0710006</w:t>
       </w:r>
     </w:p>
     <w:p>
+      <w:pPr>
+        <w:rPr>
+          <w:rFonts w:hint="eastAsia"/>
+        </w:rPr>
+      </w:pPr>
       <w:r>
-        <w:t>Name: XXX</w:t>
+        <w:t xml:space="preserve">Name: </w:t>
+      </w:r>
+      <w:r>
+        <w:rPr>
+          <w:rFonts w:hint="eastAsia"/>
+        </w:rPr>
+        <w:t>盧可瑜</w:t>
+      </w:r>
+      <w:r>
+        <w:rPr>
+          <w:rFonts w:hint="eastAsia"/>
+        </w:rPr>
+        <w:t xml:space="preserve"> </w:t>
+      </w:r>
+      <w:proofErr w:type="spellStart"/>
+      <w:r>
+        <w:t>Ke</w:t>
+      </w:r>
+      <w:proofErr w:type="spellEnd"/>
+      <w:r>
+        <w:t>-Yu Lu</w:t>
       </w:r>
     </w:p>
     <w:p/>
@@ -53,16 +86,19 @@
               <w:t>ase1</w:t>
             </w:r>
             <w:r>
-              <w:t xml:space="preserve"> (input</w:t>
+              <w:t xml:space="preserve"> (</w:t>
+            </w:r>
+            <w:proofErr w:type="spellStart"/>
+            <w:r>
+              <w:t>input</w:t>
             </w:r>
             <w:r>
               <w:t>_toy</w:t>
             </w:r>
-            <w:bookmarkStart w:id="0" w:name="_GoBack"/>
-            <w:bookmarkEnd w:id="0"/>
             <w:r>
               <w:t>.hgr</w:t>
             </w:r>
+            <w:proofErr w:type="spellEnd"/>
             <w:r>
               <w:t>)</w:t>
             </w:r>
@@ -215,24 +251,23 @@
             <w:tcW w:w="1129" w:type="dxa"/>
           </w:tcPr>
           <w:p>
+            <w:proofErr w:type="spellStart"/>
             <w:r>
               <w:t>s</w:t>
             </w:r>
             <w:r>
               <w:t>hmetis</w:t>
             </w:r>
-          </w:p>
-        </w:tc>
-        <w:tc>
-          <w:tcPr>
-            <w:tcW w:w="1701" w:type="dxa"/>
-          </w:tcPr>
-          <w:p>
-            <w:r>
-              <w:rPr>
-                <w:rFonts w:hint="eastAsia"/>
-              </w:rPr>
-              <w:t>xxx</w:t>
+            <w:proofErr w:type="spellEnd"/>
+          </w:p>
+        </w:tc>
+        <w:tc>
+          <w:tcPr>
+            <w:tcW w:w="1701" w:type="dxa"/>
+          </w:tcPr>
+          <w:p>
+            <w:r>
+              <w:t>1</w:t>
             </w:r>
           </w:p>
         </w:tc>
@@ -242,13 +277,7 @@
           </w:tcPr>
           <w:p>
             <w:r>
-              <w:t>x</w:t>
-            </w:r>
-            <w:r>
-              <w:rPr>
-                <w:rFonts w:hint="eastAsia"/>
-              </w:rPr>
-              <w:t>xx</w:t>
+              <w:t>0.001</w:t>
             </w:r>
             <w:r>
               <w:t xml:space="preserve"> </w:t>
@@ -267,10 +296,7 @@
           </w:tcPr>
           <w:p>
             <w:r>
-              <w:rPr>
-                <w:rFonts w:hint="eastAsia"/>
-              </w:rPr>
-              <w:t>xxx</w:t>
+              <w:t>33</w:t>
             </w:r>
           </w:p>
         </w:tc>
@@ -280,13 +306,13 @@
           </w:tcPr>
           <w:p>
             <w:r>
-              <w:t>x</w:t>
-            </w:r>
-            <w:r>
-              <w:rPr>
-                <w:rFonts w:hint="eastAsia"/>
-              </w:rPr>
-              <w:t>xx</w:t>
+              <w:t>0.3</w:t>
+            </w:r>
+            <w:r>
+              <w:t>1</w:t>
+            </w:r>
+            <w:r>
+              <w:t>0</w:t>
             </w:r>
             <w:r>
               <w:t xml:space="preserve"> </w:t>
@@ -305,10 +331,7 @@
           </w:tcPr>
           <w:p>
             <w:r>
-              <w:rPr>
-                <w:rFonts w:hint="eastAsia"/>
-              </w:rPr>
-              <w:t>xxx</w:t>
+              <w:t>199</w:t>
             </w:r>
           </w:p>
         </w:tc>
@@ -318,13 +341,10 @@
           </w:tcPr>
           <w:p>
             <w:r>
-              <w:t>x</w:t>
-            </w:r>
-            <w:r>
-              <w:rPr>
-                <w:rFonts w:hint="eastAsia"/>
-              </w:rPr>
-              <w:t>xx</w:t>
+              <w:t>1.</w:t>
+            </w:r>
+            <w:r>
+              <w:t>602</w:t>
             </w:r>
             <w:r>
               <w:t xml:space="preserve"> </w:t>
@@ -507,12 +527,14 @@
               </w:rPr>
               <w:t>ase4 (</w:t>
             </w:r>
+            <w:proofErr w:type="spellStart"/>
             <w:r>
               <w:t>input_very_large</w:t>
             </w:r>
             <w:r>
               <w:t>.txt.hgr</w:t>
             </w:r>
+            <w:proofErr w:type="spellEnd"/>
             <w:r>
               <w:rPr>
                 <w:rFonts w:hint="eastAsia"/>
@@ -562,40 +584,33 @@
             <w:tcW w:w="1129" w:type="dxa"/>
           </w:tcPr>
           <w:p>
+            <w:proofErr w:type="spellStart"/>
             <w:r>
               <w:t>s</w:t>
             </w:r>
             <w:r>
               <w:t>hmetis</w:t>
             </w:r>
-          </w:p>
-        </w:tc>
-        <w:tc>
-          <w:tcPr>
-            <w:tcW w:w="1701" w:type="dxa"/>
-          </w:tcPr>
-          <w:p>
-            <w:r>
-              <w:rPr>
-                <w:rFonts w:hint="eastAsia"/>
-              </w:rPr>
-              <w:t>xxx</w:t>
-            </w:r>
-          </w:p>
-        </w:tc>
-        <w:tc>
-          <w:tcPr>
-            <w:tcW w:w="1701" w:type="dxa"/>
-          </w:tcPr>
-          <w:p>
-            <w:r>
-              <w:t>x</w:t>
-            </w:r>
-            <w:r>
-              <w:rPr>
-                <w:rFonts w:hint="eastAsia"/>
-              </w:rPr>
-              <w:t>xx</w:t>
+            <w:proofErr w:type="spellEnd"/>
+          </w:p>
+        </w:tc>
+        <w:tc>
+          <w:tcPr>
+            <w:tcW w:w="1701" w:type="dxa"/>
+          </w:tcPr>
+          <w:p>
+            <w:r>
+              <w:t>18</w:t>
+            </w:r>
+          </w:p>
+        </w:tc>
+        <w:tc>
+          <w:tcPr>
+            <w:tcW w:w="1701" w:type="dxa"/>
+          </w:tcPr>
+          <w:p>
+            <w:r>
+              <w:t>4.804</w:t>
             </w:r>
             <w:r>
               <w:t xml:space="preserve"> </w:t>
@@ -680,7 +695,7 @@
 </file>
 
 <file path=word/styles.xml><?xml version="1.0" encoding="utf-8"?>
-<w:styles xmlns:mc="http://schemas.openxmlformats.org/markup-compatibility/2006" xmlns:r="http://schemas.openxmlformats.org/officeDocument/2006/relationships" xmlns:w="http://schemas.openxmlformats.org/wordprocessingml/2006/main" xmlns:w14="http://schemas.microsoft.com/office/word/2010/wordml" xmlns:w15="http://schemas.microsoft.com/office/word/2012/wordml" xmlns:w16se="http://schemas.microsoft.com/office/word/2015/wordml/symex" mc:Ignorable="w14 w15 w16se">
+<w:styles xmlns:mc="http://schemas.openxmlformats.org/markup-compatibility/2006" xmlns:r="http://schemas.openxmlformats.org/officeDocument/2006/relationships" xmlns:w="http://schemas.openxmlformats.org/wordprocessingml/2006/main" xmlns:w14="http://schemas.microsoft.com/office/word/2010/wordml" xmlns:w15="http://schemas.microsoft.com/office/word/2012/wordml" xmlns:w16cex="http://schemas.microsoft.com/office/word/2018/wordml/cex" xmlns:w16cid="http://schemas.microsoft.com/office/word/2016/wordml/cid" xmlns:w16="http://schemas.microsoft.com/office/word/2018/wordml" xmlns:w16se="http://schemas.microsoft.com/office/word/2015/wordml/symex" mc:Ignorable="w14 w15 w16se w16cid w16 w16cex">
   <w:docDefaults>
     <w:rPrDefault>
       <w:rPr>
@@ -693,7 +708,7 @@
     </w:rPrDefault>
     <w:pPrDefault/>
   </w:docDefaults>
-  <w:latentStyles w:defLockedState="0" w:defUIPriority="99" w:defSemiHidden="0" w:defUnhideWhenUsed="0" w:defQFormat="0" w:count="371">
+  <w:latentStyles w:defLockedState="0" w:defUIPriority="99" w:defSemiHidden="0" w:defUnhideWhenUsed="0" w:defQFormat="0" w:count="376">
     <w:lsdException w:name="Normal" w:uiPriority="0" w:qFormat="1"/>
     <w:lsdException w:name="heading 1" w:uiPriority="9" w:qFormat="1"/>
     <w:lsdException w:name="heading 2" w:semiHidden="1" w:uiPriority="9" w:unhideWhenUsed="1" w:qFormat="1"/>
@@ -799,7 +814,6 @@
     <w:lsdException w:name="HTML Sample" w:semiHidden="1" w:unhideWhenUsed="1"/>
     <w:lsdException w:name="HTML Typewriter" w:semiHidden="1" w:unhideWhenUsed="1"/>
     <w:lsdException w:name="HTML Variable" w:semiHidden="1" w:unhideWhenUsed="1"/>
-    <w:lsdException w:name="Normal Table" w:semiHidden="1" w:unhideWhenUsed="1"/>
     <w:lsdException w:name="annotation subject" w:semiHidden="1" w:unhideWhenUsed="1"/>
     <w:lsdException w:name="No List" w:semiHidden="1" w:unhideWhenUsed="1"/>
     <w:lsdException w:name="Outline List 1" w:semiHidden="1" w:unhideWhenUsed="1"/>
@@ -842,11 +856,8 @@
     <w:lsdException w:name="Table Contemporary" w:semiHidden="1" w:unhideWhenUsed="1"/>
     <w:lsdException w:name="Table Elegant" w:semiHidden="1" w:unhideWhenUsed="1"/>
     <w:lsdException w:name="Table Professional" w:semiHidden="1" w:unhideWhenUsed="1"/>
-    <w:lsdException w:name="Table Subtle 1" w:semiHidden="1" w:unhideWhenUsed="1"/>
     <w:lsdException w:name="Table Subtle 2" w:semiHidden="1" w:unhideWhenUsed="1"/>
     <w:lsdException w:name="Table Web 1" w:semiHidden="1" w:unhideWhenUsed="1"/>
-    <w:lsdException w:name="Table Web 2" w:semiHidden="1" w:unhideWhenUsed="1"/>
-    <w:lsdException w:name="Table Web 3" w:semiHidden="1" w:unhideWhenUsed="1"/>
     <w:lsdException w:name="Balloon Text" w:semiHidden="1" w:unhideWhenUsed="1"/>
     <w:lsdException w:name="Table Grid" w:uiPriority="39"/>
     <w:lsdException w:name="Table Theme" w:semiHidden="1" w:unhideWhenUsed="1"/>
@@ -1065,6 +1076,11 @@
     <w:lsdException w:name="List Table 5 Dark Accent 6" w:uiPriority="50"/>
     <w:lsdException w:name="List Table 6 Colorful Accent 6" w:uiPriority="51"/>
     <w:lsdException w:name="List Table 7 Colorful Accent 6" w:uiPriority="52"/>
+    <w:lsdException w:name="Mention" w:semiHidden="1" w:unhideWhenUsed="1"/>
+    <w:lsdException w:name="Smart Hyperlink" w:semiHidden="1" w:unhideWhenUsed="1"/>
+    <w:lsdException w:name="Hashtag" w:semiHidden="1" w:unhideWhenUsed="1"/>
+    <w:lsdException w:name="Unresolved Mention" w:semiHidden="1" w:unhideWhenUsed="1"/>
+    <w:lsdException w:name="Smart Link" w:semiHidden="1" w:unhideWhenUsed="1"/>
   </w:latentStyles>
   <w:style w:type="paragraph" w:default="1" w:styleId="a">
     <w:name w:val="Normal"/>

</xml_diff>